<commit_message>
Create A Clock Recipe
</commit_message>
<xml_diff>
--- a/RecipeClockJyotsnaA.docx
+++ b/RecipeClockJyotsnaA.docx
@@ -48,15 +48,6 @@
         </w:rPr>
         <w:t>Ingredients:</w:t>
       </w:r>
-    </w:p>
-    <w:p>
-      <w:pPr>
-        <w:rPr>
-          <w:rFonts w:cstheme="minorHAnsi"/>
-          <w:sz w:val="52"/>
-          <w:szCs w:val="52"/>
-        </w:rPr>
-      </w:pPr>
     </w:p>
     <w:p>
       <w:pPr>

</xml_diff>